<commit_message>
updated layout of documentation
</commit_message>
<xml_diff>
--- a/Doc/Manual.docx
+++ b/Doc/Manual.docx
@@ -165,7 +165,19 @@
         <w:rPr>
           <w:lang w:val="en-US"/>
         </w:rPr>
-        <w:t xml:space="preserve">Second the page “Rubric.html” is </w:t>
+        <w:t>Second</w:t>
+      </w:r>
+      <w:r>
+        <w:rPr>
+          <w:lang w:val="en-US"/>
+        </w:rPr>
+        <w:t>,</w:t>
+      </w:r>
+      <w:r>
+        <w:rPr>
+          <w:lang w:val="en-US"/>
+        </w:rPr>
+        <w:t xml:space="preserve"> the page “Rubric.html” is </w:t>
       </w:r>
       <w:r>
         <w:rPr>
@@ -177,7 +189,25 @@
         <w:rPr>
           <w:lang w:val="en-US"/>
         </w:rPr>
-        <w:t>assess all solutions submitted to a specific task. For this, import the json-file from step one. For each student solution fill in the rubric. After all solutions are assessed, all results can be downloaded as CSV-file.</w:t>
+        <w:t xml:space="preserve">enter </w:t>
+      </w:r>
+      <w:r>
+        <w:rPr>
+          <w:lang w:val="en-US"/>
+        </w:rPr>
+        <w:t>assess</w:t>
+      </w:r>
+      <w:r>
+        <w:rPr>
+          <w:lang w:val="en-US"/>
+        </w:rPr>
+        <w:t>ments for</w:t>
+      </w:r>
+      <w:r>
+        <w:rPr>
+          <w:lang w:val="en-US"/>
+        </w:rPr>
+        <w:t xml:space="preserve"> all solutions submitted to a specific task. For this, import the json-file from step one. For each student solution fill in the rubric. After all solutions are assessed, all results can be downloaded as CSV-file.</w:t>
       </w:r>
       <w:r>
         <w:rPr>
@@ -185,13 +215,6 @@
         </w:rPr>
         <w:t xml:space="preserve"> Additionally, a feedback text can be generated for each student solution.</w:t>
       </w:r>
-    </w:p>
-    <w:p>
-      <w:pPr>
-        <w:rPr>
-          <w:lang w:val="en-US"/>
-        </w:rPr>
-      </w:pPr>
     </w:p>
     <w:p>
       <w:pPr>
@@ -285,18 +308,6 @@
       </w:r>
     </w:p>
     <w:p>
-      <w:pPr>
-        <w:rPr>
-          <w:lang w:val="en-US"/>
-        </w:rPr>
-      </w:pPr>
-    </w:p>
-    <w:p>
-      <w:pPr>
-        <w:rPr>
-          <w:lang w:val="en-US"/>
-        </w:rPr>
-      </w:pPr>
       <w:r>
         <w:rPr>
           <w:lang w:val="en-US"/>
@@ -309,15 +320,12 @@
         </w:rPr>
         <w:t>he implementation of the Rubric Tool can be found on GitHub:</w:t>
       </w:r>
-    </w:p>
-    <w:p>
-      <w:pPr>
-        <w:rPr>
-          <w:lang w:val="en-US"/>
-        </w:rPr>
-      </w:pPr>
-    </w:p>
-    <w:p>
+      <w:r>
+        <w:rPr>
+          <w:lang w:val="en-US"/>
+        </w:rPr>
+        <w:br/>
+      </w:r>
       <w:hyperlink r:id="rId5" w:history="1">
         <w:r>
           <w:rPr>
@@ -327,7 +335,6 @@
         </w:r>
       </w:hyperlink>
     </w:p>
-    <w:p/>
     <w:p>
       <w:pPr>
         <w:rPr>
@@ -364,7 +371,57 @@
         <w:rPr>
           <w:lang w:val="en-US"/>
         </w:rPr>
-        <w:t xml:space="preserve"> (or extract the provided ZIP archive) to a convenient location on your local disk. The tool works </w:t>
+        <w:t xml:space="preserve"> </w:t>
+      </w:r>
+      <w:r>
+        <w:rPr>
+          <w:lang w:val="en-US"/>
+        </w:rPr>
+        <w:t>(if you don’t w</w:t>
+      </w:r>
+      <w:r>
+        <w:rPr>
+          <w:lang w:val="en-US"/>
+        </w:rPr>
+        <w:t>a</w:t>
+      </w:r>
+      <w:r>
+        <w:rPr>
+          <w:lang w:val="en-US"/>
+        </w:rPr>
+        <w:t xml:space="preserve">nt to clone the repository, go to the </w:t>
+      </w:r>
+      <w:proofErr w:type="spellStart"/>
+      <w:r>
+        <w:rPr>
+          <w:lang w:val="en-US"/>
+        </w:rPr>
+        <w:t>Github</w:t>
+      </w:r>
+      <w:proofErr w:type="spellEnd"/>
+      <w:r>
+        <w:rPr>
+          <w:lang w:val="en-US"/>
+        </w:rPr>
+        <w:t xml:space="preserve"> web page, click the “Code” button and select “Download ZIP”) </w:t>
+      </w:r>
+      <w:r>
+        <w:rPr>
+          <w:lang w:val="en-US"/>
+        </w:rPr>
+        <w:t>to a convenient location on</w:t>
+      </w:r>
+      <w:r>
+        <w:rPr>
+          <w:lang w:val="en-US"/>
+        </w:rPr>
+        <w:t xml:space="preserve"> </w:t>
+      </w:r>
+      <w:r>
+        <w:rPr>
+          <w:lang w:val="en-US"/>
+        </w:rPr>
+        <w:t xml:space="preserve">your local disk. The tool works </w:t>
       </w:r>
       <w:r>
         <w:rPr>
@@ -387,13 +444,6 @@
           <w:lang w:val="en-US"/>
         </w:rPr>
       </w:pPr>
-    </w:p>
-    <w:p>
-      <w:pPr>
-        <w:rPr>
-          <w:lang w:val="en-US"/>
-        </w:rPr>
-      </w:pPr>
       <w:r>
         <w:rPr>
           <w:b/>
@@ -425,13 +475,6 @@
     </w:p>
     <w:p>
       <w:pPr>
-        <w:rPr>
-          <w:lang w:val="en-US"/>
-        </w:rPr>
-      </w:pPr>
-    </w:p>
-    <w:p>
-      <w:pPr>
         <w:pStyle w:val="Heading1"/>
         <w:rPr>
           <w:lang w:val="en-US"/>
@@ -468,13 +511,6 @@
         </w:rPr>
         <w:t xml:space="preserve"> (weekly) exercise sheet. But a task could also be a sub-assignment, so that there are multiple tasks per exercise sheet.</w:t>
       </w:r>
-    </w:p>
-    <w:p>
-      <w:pPr>
-        <w:rPr>
-          <w:lang w:val="en-US"/>
-        </w:rPr>
-      </w:pPr>
     </w:p>
     <w:p>
       <w:pPr>
@@ -888,13 +924,6 @@
     </w:p>
     <w:p>
       <w:pPr>
-        <w:rPr>
-          <w:lang w:val="en-US"/>
-        </w:rPr>
-      </w:pPr>
-    </w:p>
-    <w:p>
-      <w:pPr>
         <w:pStyle w:val="Heading1"/>
         <w:rPr>
           <w:lang w:val="en-US"/>
@@ -913,13 +942,6 @@
           <w:lang w:val="en-US"/>
         </w:rPr>
       </w:pPr>
-    </w:p>
-    <w:p>
-      <w:pPr>
-        <w:rPr>
-          <w:lang w:val="en-US"/>
-        </w:rPr>
-      </w:pPr>
       <w:r>
         <w:rPr>
           <w:lang w:val="en-US"/>
@@ -947,13 +969,6 @@
     </w:p>
     <w:p>
       <w:pPr>
-        <w:rPr>
-          <w:lang w:val="en-US"/>
-        </w:rPr>
-      </w:pPr>
-    </w:p>
-    <w:p>
-      <w:pPr>
         <w:pStyle w:val="Heading2"/>
         <w:rPr>
           <w:lang w:val="en-US"/>
@@ -965,13 +980,6 @@
         </w:rPr>
         <w:t>Start of the grading/assessment session</w:t>
       </w:r>
-    </w:p>
-    <w:p>
-      <w:pPr>
-        <w:rPr>
-          <w:lang w:val="en-US"/>
-        </w:rPr>
-      </w:pPr>
     </w:p>
     <w:p>
       <w:pPr>
@@ -1062,14 +1070,7 @@
         <w:rPr>
           <w:lang w:val="en-US"/>
         </w:rPr>
-        <w:t xml:space="preserve">. In that case, use the “Select </w:t>
-      </w:r>
-      <w:r>
-        <w:rPr>
-          <w:lang w:val="en-US"/>
-        </w:rPr>
-        <w:lastRenderedPageBreak/>
-        <w:t>task” dropdown box at the top left.</w:t>
+        <w:t>. In that case, use the “Select task” dropdown box at the top left.</w:t>
       </w:r>
       <w:r>
         <w:rPr>
@@ -1095,6 +1096,7 @@
           <w:bCs/>
           <w:lang w:val="en-US"/>
         </w:rPr>
+        <w:lastRenderedPageBreak/>
         <w:t>Grader</w:t>
       </w:r>
       <w:r>
@@ -1280,13 +1282,6 @@
     </w:p>
     <w:p>
       <w:pPr>
-        <w:rPr>
-          <w:lang w:val="en-US"/>
-        </w:rPr>
-      </w:pPr>
-    </w:p>
-    <w:p>
-      <w:pPr>
         <w:pStyle w:val="Heading2"/>
         <w:rPr>
           <w:lang w:val="en-US"/>
@@ -1311,13 +1306,6 @@
         </w:rPr>
         <w:t>For each student solution of the same task, do the following:</w:t>
       </w:r>
-    </w:p>
-    <w:p>
-      <w:pPr>
-        <w:rPr>
-          <w:lang w:val="en-US"/>
-        </w:rPr>
-      </w:pPr>
     </w:p>
     <w:p>
       <w:pPr>
@@ -1580,32 +1568,32 @@
         <w:rPr>
           <w:lang w:val="en-US"/>
         </w:rPr>
-        <w:t xml:space="preserve">positive and negative examples, the individual and average scores for the rubric, the </w:t>
+        <w:t>positive and negative examples, the individual and average scores for the rubric, the achieved points</w:t>
+      </w:r>
+      <w:r>
+        <w:rPr>
+          <w:lang w:val="en-US"/>
+        </w:rPr>
+        <w:t>, and (if present) additional comments</w:t>
+      </w:r>
+      <w:r>
+        <w:rPr>
+          <w:lang w:val="en-US"/>
+        </w:rPr>
+        <w:t xml:space="preserve">. It is intended that this can be provided to students as feedback. </w:t>
+      </w:r>
+      <w:r>
+        <w:rPr>
+          <w:lang w:val="en-US"/>
+        </w:rPr>
+        <w:t xml:space="preserve">When you click into the text field “Generated </w:t>
       </w:r>
       <w:r>
         <w:rPr>
           <w:lang w:val="en-US"/>
         </w:rPr>
         <w:lastRenderedPageBreak/>
-        <w:t>achieved points</w:t>
-      </w:r>
-      <w:r>
-        <w:rPr>
-          <w:lang w:val="en-US"/>
-        </w:rPr>
-        <w:t>, and (if present) additional comments</w:t>
-      </w:r>
-      <w:r>
-        <w:rPr>
-          <w:lang w:val="en-US"/>
-        </w:rPr>
-        <w:t xml:space="preserve">. It is intended that this can be provided to students as feedback. </w:t>
-      </w:r>
-      <w:r>
-        <w:rPr>
-          <w:lang w:val="en-US"/>
-        </w:rPr>
-        <w:t>When you click into the text field “Generated Feedback” it</w:t>
+        <w:t>Feedback” it</w:t>
       </w:r>
       <w:r>
         <w:rPr>
@@ -1704,13 +1692,6 @@
     </w:p>
     <w:p>
       <w:pPr>
-        <w:rPr>
-          <w:lang w:val="en-US"/>
-        </w:rPr>
-      </w:pPr>
-    </w:p>
-    <w:p>
-      <w:pPr>
         <w:pStyle w:val="Heading2"/>
         <w:rPr>
           <w:lang w:val="en-US"/>
@@ -1794,13 +1775,6 @@
           <w:lang w:val="en-US"/>
         </w:rPr>
       </w:pPr>
-    </w:p>
-    <w:p>
-      <w:pPr>
-        <w:rPr>
-          <w:lang w:val="en-US"/>
-        </w:rPr>
-      </w:pPr>
       <w:r>
         <w:rPr>
           <w:lang w:val="en-US"/>
@@ -1832,13 +1806,6 @@
           <w:lang w:val="en-US"/>
         </w:rPr>
       </w:pPr>
-    </w:p>
-    <w:p>
-      <w:pPr>
-        <w:rPr>
-          <w:lang w:val="en-US"/>
-        </w:rPr>
-      </w:pPr>
       <w:r>
         <w:rPr>
           <w:lang w:val="en-US"/>
@@ -1854,13 +1821,6 @@
     </w:p>
     <w:p>
       <w:pPr>
-        <w:rPr>
-          <w:lang w:val="en-US"/>
-        </w:rPr>
-      </w:pPr>
-    </w:p>
-    <w:p>
-      <w:pPr>
         <w:pStyle w:val="Heading2"/>
         <w:rPr>
           <w:lang w:val="en-US"/>
@@ -1892,13 +1852,6 @@
           <w:lang w:val="en-US"/>
         </w:rPr>
       </w:pPr>
-    </w:p>
-    <w:p>
-      <w:pPr>
-        <w:rPr>
-          <w:lang w:val="en-US"/>
-        </w:rPr>
-      </w:pPr>
       <w:r>
         <w:rPr>
           <w:lang w:val="en-US"/>
@@ -1911,13 +1864,6 @@
         </w:rPr>
         <w:t xml:space="preserve"> Additionally, the current feedback is persisted in the local store, but the tool does not advance to the next student solution.</w:t>
       </w:r>
-    </w:p>
-    <w:p>
-      <w:pPr>
-        <w:rPr>
-          <w:lang w:val="en-US"/>
-        </w:rPr>
-      </w:pPr>
     </w:p>
     <w:p>
       <w:pPr>
@@ -2004,7 +1950,6 @@
         <w:rPr>
           <w:lang w:val="en-US"/>
         </w:rPr>
-        <w:lastRenderedPageBreak/>
         <w:t>All Json-files defining a task. I.e., the files generated with the “new task.html” page.</w:t>
       </w:r>
     </w:p>
@@ -2029,7 +1974,14 @@
         <w:rPr>
           <w:lang w:val="en-US"/>
         </w:rPr>
-        <w:t xml:space="preserve"> Please remember that each grader must create an export for each task, which will each result in a separate file. All files from all graders must but provided.</w:t>
+        <w:t xml:space="preserve"> Please remember that each grader must create </w:t>
+      </w:r>
+      <w:r>
+        <w:rPr>
+          <w:lang w:val="en-US"/>
+        </w:rPr>
+        <w:lastRenderedPageBreak/>
+        <w:t>an export for each task, which will each result in a separate file. All files from all graders must but provided.</w:t>
       </w:r>
     </w:p>
     <w:p>
@@ -2056,13 +2008,6 @@
           <w:lang w:val="en-US"/>
         </w:rPr>
       </w:pPr>
-    </w:p>
-    <w:p>
-      <w:pPr>
-        <w:rPr>
-          <w:lang w:val="en-US"/>
-        </w:rPr>
-      </w:pPr>
       <w:r>
         <w:rPr>
           <w:lang w:val="en-US"/>
@@ -2136,20 +2081,12 @@
         </w:rPr>
         <w:t>You can then apply changes in your own fork. For a documentation on forking, see here:</w:t>
       </w:r>
-    </w:p>
-    <w:p>
-      <w:pPr>
-        <w:rPr>
-          <w:lang w:val="en-US"/>
-        </w:rPr>
-      </w:pPr>
-    </w:p>
-    <w:p>
-      <w:pPr>
-        <w:rPr>
-          <w:lang w:val="en-US"/>
-        </w:rPr>
-      </w:pPr>
+      <w:r>
+        <w:rPr>
+          <w:lang w:val="en-US"/>
+        </w:rPr>
+        <w:br/>
+      </w:r>
       <w:hyperlink r:id="rId6" w:history="1">
         <w:r>
           <w:rPr>
@@ -2166,33 +2103,18 @@
           <w:lang w:val="en-US"/>
         </w:rPr>
       </w:pPr>
-    </w:p>
-    <w:p>
-      <w:pPr>
-        <w:rPr>
-          <w:lang w:val="en-US"/>
-        </w:rPr>
-      </w:pPr>
       <w:r>
         <w:rPr>
           <w:lang w:val="en-US"/>
         </w:rPr>
         <w:t>If other QPED partners could benefit from the change, you can contribute it by creating a pull request for our main repository:</w:t>
       </w:r>
-    </w:p>
-    <w:p>
-      <w:pPr>
-        <w:rPr>
-          <w:lang w:val="en-US"/>
-        </w:rPr>
-      </w:pPr>
-    </w:p>
-    <w:p>
-      <w:pPr>
-        <w:rPr>
-          <w:lang w:val="en-US"/>
-        </w:rPr>
-      </w:pPr>
+      <w:r>
+        <w:rPr>
+          <w:lang w:val="en-US"/>
+        </w:rPr>
+        <w:br/>
+      </w:r>
       <w:hyperlink r:id="rId7" w:history="1">
         <w:r>
           <w:rPr>
@@ -2209,13 +2131,6 @@
           <w:lang w:val="en-US"/>
         </w:rPr>
       </w:pPr>
-    </w:p>
-    <w:p>
-      <w:pPr>
-        <w:rPr>
-          <w:lang w:val="en-US"/>
-        </w:rPr>
-      </w:pPr>
       <w:r>
         <w:rPr>
           <w:b/>
@@ -2237,13 +2152,6 @@
           <w:lang w:val="en-US"/>
         </w:rPr>
       </w:pPr>
-    </w:p>
-    <w:p>
-      <w:pPr>
-        <w:rPr>
-          <w:lang w:val="en-US"/>
-        </w:rPr>
-      </w:pPr>
       <w:r>
         <w:rPr>
           <w:lang w:val="en-US"/>
@@ -2356,13 +2264,6 @@
         </w:rPr>
         <w:t xml:space="preserve"> If necessary, you can append features. But it will not be (easily) possible to consider the additional features in the joint evaluation.</w:t>
       </w:r>
-    </w:p>
-    <w:p>
-      <w:pPr>
-        <w:rPr>
-          <w:lang w:val="en-US"/>
-        </w:rPr>
-      </w:pPr>
     </w:p>
     <w:p>
       <w:pPr>
@@ -2687,6 +2588,101 @@
     </w:lvl>
   </w:abstractNum>
   <w:abstractNum w:abstractNumId="2" w15:restartNumberingAfterBreak="0">
+    <w:nsid w:val="16AA30D7"/>
+    <w:multiLevelType w:val="multilevel"/>
+    <w:tmpl w:val="47528C42"/>
+    <w:lvl w:ilvl="0">
+      <w:start w:val="1"/>
+      <w:numFmt w:val="decimal"/>
+      <w:pStyle w:val="Heading1"/>
+      <w:lvlText w:val="%1"/>
+      <w:lvlJc w:val="left"/>
+      <w:pPr>
+        <w:ind w:left="432" w:hanging="432"/>
+      </w:pPr>
+    </w:lvl>
+    <w:lvl w:ilvl="1">
+      <w:start w:val="1"/>
+      <w:numFmt w:val="decimal"/>
+      <w:pStyle w:val="Heading2"/>
+      <w:lvlText w:val="%1.%2"/>
+      <w:lvlJc w:val="left"/>
+      <w:pPr>
+        <w:ind w:left="576" w:hanging="576"/>
+      </w:pPr>
+    </w:lvl>
+    <w:lvl w:ilvl="2">
+      <w:start w:val="1"/>
+      <w:numFmt w:val="decimal"/>
+      <w:pStyle w:val="Heading3"/>
+      <w:lvlText w:val="%1.%2.%3"/>
+      <w:lvlJc w:val="left"/>
+      <w:pPr>
+        <w:ind w:left="720" w:hanging="720"/>
+      </w:pPr>
+    </w:lvl>
+    <w:lvl w:ilvl="3">
+      <w:start w:val="1"/>
+      <w:numFmt w:val="decimal"/>
+      <w:pStyle w:val="Heading4"/>
+      <w:lvlText w:val="%1.%2.%3.%4"/>
+      <w:lvlJc w:val="left"/>
+      <w:pPr>
+        <w:ind w:left="864" w:hanging="864"/>
+      </w:pPr>
+    </w:lvl>
+    <w:lvl w:ilvl="4">
+      <w:start w:val="1"/>
+      <w:numFmt w:val="decimal"/>
+      <w:pStyle w:val="Heading5"/>
+      <w:lvlText w:val="%1.%2.%3.%4.%5"/>
+      <w:lvlJc w:val="left"/>
+      <w:pPr>
+        <w:ind w:left="1008" w:hanging="1008"/>
+      </w:pPr>
+    </w:lvl>
+    <w:lvl w:ilvl="5">
+      <w:start w:val="1"/>
+      <w:numFmt w:val="decimal"/>
+      <w:pStyle w:val="Heading6"/>
+      <w:lvlText w:val="%1.%2.%3.%4.%5.%6"/>
+      <w:lvlJc w:val="left"/>
+      <w:pPr>
+        <w:ind w:left="1152" w:hanging="1152"/>
+      </w:pPr>
+    </w:lvl>
+    <w:lvl w:ilvl="6">
+      <w:start w:val="1"/>
+      <w:numFmt w:val="decimal"/>
+      <w:pStyle w:val="Heading7"/>
+      <w:lvlText w:val="%1.%2.%3.%4.%5.%6.%7"/>
+      <w:lvlJc w:val="left"/>
+      <w:pPr>
+        <w:ind w:left="1296" w:hanging="1296"/>
+      </w:pPr>
+    </w:lvl>
+    <w:lvl w:ilvl="7">
+      <w:start w:val="1"/>
+      <w:numFmt w:val="decimal"/>
+      <w:pStyle w:val="Heading8"/>
+      <w:lvlText w:val="%1.%2.%3.%4.%5.%6.%7.%8"/>
+      <w:lvlJc w:val="left"/>
+      <w:pPr>
+        <w:ind w:left="1440" w:hanging="1440"/>
+      </w:pPr>
+    </w:lvl>
+    <w:lvl w:ilvl="8">
+      <w:start w:val="1"/>
+      <w:numFmt w:val="decimal"/>
+      <w:pStyle w:val="Heading9"/>
+      <w:lvlText w:val="%1.%2.%3.%4.%5.%6.%7.%8.%9"/>
+      <w:lvlJc w:val="left"/>
+      <w:pPr>
+        <w:ind w:left="1584" w:hanging="1584"/>
+      </w:pPr>
+    </w:lvl>
+  </w:abstractNum>
+  <w:abstractNum w:abstractNumId="3" w15:restartNumberingAfterBreak="0">
     <w:nsid w:val="26E00F2F"/>
     <w:multiLevelType w:val="hybridMultilevel"/>
     <w:tmpl w:val="7B26D308"/>
@@ -2772,7 +2768,7 @@
       </w:pPr>
     </w:lvl>
   </w:abstractNum>
-  <w:abstractNum w:abstractNumId="3" w15:restartNumberingAfterBreak="0">
+  <w:abstractNum w:abstractNumId="4" w15:restartNumberingAfterBreak="0">
     <w:nsid w:val="2AAC40D8"/>
     <w:multiLevelType w:val="hybridMultilevel"/>
     <w:tmpl w:val="D1F2CFF6"/>
@@ -2885,7 +2881,7 @@
       </w:rPr>
     </w:lvl>
   </w:abstractNum>
-  <w:abstractNum w:abstractNumId="4" w15:restartNumberingAfterBreak="0">
+  <w:abstractNum w:abstractNumId="5" w15:restartNumberingAfterBreak="0">
     <w:nsid w:val="431A7B8D"/>
     <w:multiLevelType w:val="hybridMultilevel"/>
     <w:tmpl w:val="6A12AC6A"/>
@@ -2971,7 +2967,7 @@
       </w:pPr>
     </w:lvl>
   </w:abstractNum>
-  <w:abstractNum w:abstractNumId="5" w15:restartNumberingAfterBreak="0">
+  <w:abstractNum w:abstractNumId="6" w15:restartNumberingAfterBreak="0">
     <w:nsid w:val="46AA2DAF"/>
     <w:multiLevelType w:val="hybridMultilevel"/>
     <w:tmpl w:val="53DA2FD8"/>
@@ -3060,7 +3056,97 @@
       </w:pPr>
     </w:lvl>
   </w:abstractNum>
-  <w:abstractNum w:abstractNumId="6" w15:restartNumberingAfterBreak="0">
+  <w:abstractNum w:abstractNumId="7" w15:restartNumberingAfterBreak="0">
+    <w:nsid w:val="5320342F"/>
+    <w:multiLevelType w:val="multilevel"/>
+    <w:tmpl w:val="3A04080C"/>
+    <w:styleLink w:val="CurrentList1"/>
+    <w:lvl w:ilvl="0">
+      <w:start w:val="1"/>
+      <w:numFmt w:val="decimal"/>
+      <w:lvlText w:val="%1."/>
+      <w:lvlJc w:val="left"/>
+      <w:pPr>
+        <w:ind w:left="720" w:hanging="360"/>
+      </w:pPr>
+      <w:rPr>
+        <w:rFonts w:hint="default"/>
+      </w:rPr>
+    </w:lvl>
+    <w:lvl w:ilvl="1">
+      <w:start w:val="1"/>
+      <w:numFmt w:val="lowerLetter"/>
+      <w:lvlText w:val="%2."/>
+      <w:lvlJc w:val="left"/>
+      <w:pPr>
+        <w:ind w:left="1440" w:hanging="360"/>
+      </w:pPr>
+    </w:lvl>
+    <w:lvl w:ilvl="2">
+      <w:start w:val="1"/>
+      <w:numFmt w:val="lowerRoman"/>
+      <w:lvlText w:val="%3."/>
+      <w:lvlJc w:val="right"/>
+      <w:pPr>
+        <w:ind w:left="2160" w:hanging="180"/>
+      </w:pPr>
+    </w:lvl>
+    <w:lvl w:ilvl="3">
+      <w:start w:val="1"/>
+      <w:numFmt w:val="decimal"/>
+      <w:lvlText w:val="%4."/>
+      <w:lvlJc w:val="left"/>
+      <w:pPr>
+        <w:ind w:left="2880" w:hanging="360"/>
+      </w:pPr>
+    </w:lvl>
+    <w:lvl w:ilvl="4">
+      <w:start w:val="1"/>
+      <w:numFmt w:val="lowerLetter"/>
+      <w:lvlText w:val="%5."/>
+      <w:lvlJc w:val="left"/>
+      <w:pPr>
+        <w:ind w:left="3600" w:hanging="360"/>
+      </w:pPr>
+    </w:lvl>
+    <w:lvl w:ilvl="5">
+      <w:start w:val="1"/>
+      <w:numFmt w:val="lowerRoman"/>
+      <w:lvlText w:val="%6."/>
+      <w:lvlJc w:val="right"/>
+      <w:pPr>
+        <w:ind w:left="4320" w:hanging="180"/>
+      </w:pPr>
+    </w:lvl>
+    <w:lvl w:ilvl="6">
+      <w:start w:val="1"/>
+      <w:numFmt w:val="decimal"/>
+      <w:lvlText w:val="%7."/>
+      <w:lvlJc w:val="left"/>
+      <w:pPr>
+        <w:ind w:left="5040" w:hanging="360"/>
+      </w:pPr>
+    </w:lvl>
+    <w:lvl w:ilvl="7">
+      <w:start w:val="1"/>
+      <w:numFmt w:val="lowerLetter"/>
+      <w:lvlText w:val="%8."/>
+      <w:lvlJc w:val="left"/>
+      <w:pPr>
+        <w:ind w:left="5760" w:hanging="360"/>
+      </w:pPr>
+    </w:lvl>
+    <w:lvl w:ilvl="8">
+      <w:start w:val="1"/>
+      <w:numFmt w:val="lowerRoman"/>
+      <w:lvlText w:val="%9."/>
+      <w:lvlJc w:val="right"/>
+      <w:pPr>
+        <w:ind w:left="6480" w:hanging="180"/>
+      </w:pPr>
+    </w:lvl>
+  </w:abstractNum>
+  <w:abstractNum w:abstractNumId="8" w15:restartNumberingAfterBreak="0">
     <w:nsid w:val="721026CB"/>
     <w:multiLevelType w:val="hybridMultilevel"/>
     <w:tmpl w:val="3A04080C"/>
@@ -3149,7 +3235,7 @@
       </w:pPr>
     </w:lvl>
   </w:abstractNum>
-  <w:abstractNum w:abstractNumId="7" w15:restartNumberingAfterBreak="0">
+  <w:abstractNum w:abstractNumId="9" w15:restartNumberingAfterBreak="0">
     <w:nsid w:val="784E1CE4"/>
     <w:multiLevelType w:val="hybridMultilevel"/>
     <w:tmpl w:val="7BAA9044"/>
@@ -3238,7 +3324,7 @@
       </w:pPr>
     </w:lvl>
   </w:abstractNum>
-  <w:abstractNum w:abstractNumId="8" w15:restartNumberingAfterBreak="0">
+  <w:abstractNum w:abstractNumId="10" w15:restartNumberingAfterBreak="0">
     <w:nsid w:val="7BFF2C21"/>
     <w:multiLevelType w:val="hybridMultilevel"/>
     <w:tmpl w:val="6E88CFD6"/>
@@ -3325,31 +3411,37 @@
     </w:lvl>
   </w:abstractNum>
   <w:num w:numId="1">
-    <w:abstractNumId w:val="5"/>
+    <w:abstractNumId w:val="6"/>
   </w:num>
   <w:num w:numId="2">
-    <w:abstractNumId w:val="6"/>
+    <w:abstractNumId w:val="8"/>
   </w:num>
   <w:num w:numId="3">
-    <w:abstractNumId w:val="8"/>
+    <w:abstractNumId w:val="10"/>
   </w:num>
   <w:num w:numId="4">
-    <w:abstractNumId w:val="2"/>
+    <w:abstractNumId w:val="3"/>
   </w:num>
   <w:num w:numId="5">
-    <w:abstractNumId w:val="4"/>
+    <w:abstractNumId w:val="5"/>
   </w:num>
   <w:num w:numId="6">
     <w:abstractNumId w:val="1"/>
   </w:num>
   <w:num w:numId="7">
-    <w:abstractNumId w:val="7"/>
+    <w:abstractNumId w:val="9"/>
   </w:num>
   <w:num w:numId="8">
     <w:abstractNumId w:val="0"/>
   </w:num>
   <w:num w:numId="9">
-    <w:abstractNumId w:val="3"/>
+    <w:abstractNumId w:val="4"/>
+  </w:num>
+  <w:num w:numId="10">
+    <w:abstractNumId w:val="2"/>
+  </w:num>
+  <w:num w:numId="11">
+    <w:abstractNumId w:val="7"/>
   </w:num>
 </w:numbering>
 </file>
@@ -3748,6 +3840,10 @@
   <w:style w:type="paragraph" w:default="1" w:styleId="Normal">
     <w:name w:val="Normal"/>
     <w:qFormat/>
+    <w:rsid w:val="00513653"/>
+    <w:pPr>
+      <w:spacing w:before="120" w:after="120"/>
+    </w:pPr>
   </w:style>
   <w:style w:type="paragraph" w:styleId="Heading1">
     <w:name w:val="heading 1"/>
@@ -3756,15 +3852,19 @@
     <w:link w:val="Heading1Char"/>
     <w:uiPriority w:val="9"/>
     <w:qFormat/>
-    <w:rsid w:val="007C0FD8"/>
+    <w:rsid w:val="00513653"/>
     <w:pPr>
       <w:keepNext/>
       <w:keepLines/>
+      <w:numPr>
+        <w:numId w:val="10"/>
+      </w:numPr>
       <w:spacing w:before="240"/>
       <w:outlineLvl w:val="0"/>
     </w:pPr>
     <w:rPr>
       <w:rFonts w:asciiTheme="majorHAnsi" w:eastAsiaTheme="majorEastAsia" w:hAnsiTheme="majorHAnsi" w:cstheme="majorBidi"/>
+      <w:b/>
       <w:color w:val="2F5496" w:themeColor="accent1" w:themeShade="BF"/>
       <w:sz w:val="32"/>
       <w:szCs w:val="32"/>
@@ -3778,18 +3878,208 @@
     <w:uiPriority w:val="9"/>
     <w:unhideWhenUsed/>
     <w:qFormat/>
-    <w:rsid w:val="00FB36DD"/>
+    <w:rsid w:val="00513653"/>
     <w:pPr>
       <w:keepNext/>
       <w:keepLines/>
-      <w:spacing w:before="40"/>
+      <w:numPr>
+        <w:ilvl w:val="1"/>
+        <w:numId w:val="10"/>
+      </w:numPr>
+      <w:spacing w:before="240"/>
       <w:outlineLvl w:val="1"/>
     </w:pPr>
     <w:rPr>
       <w:rFonts w:asciiTheme="majorHAnsi" w:eastAsiaTheme="majorEastAsia" w:hAnsiTheme="majorHAnsi" w:cstheme="majorBidi"/>
+      <w:b/>
       <w:color w:val="2F5496" w:themeColor="accent1" w:themeShade="BF"/>
       <w:sz w:val="26"/>
       <w:szCs w:val="26"/>
+    </w:rPr>
+  </w:style>
+  <w:style w:type="paragraph" w:styleId="Heading3">
+    <w:name w:val="heading 3"/>
+    <w:basedOn w:val="Normal"/>
+    <w:next w:val="Normal"/>
+    <w:link w:val="Heading3Char"/>
+    <w:uiPriority w:val="9"/>
+    <w:semiHidden/>
+    <w:unhideWhenUsed/>
+    <w:qFormat/>
+    <w:rsid w:val="00513653"/>
+    <w:pPr>
+      <w:keepNext/>
+      <w:keepLines/>
+      <w:numPr>
+        <w:ilvl w:val="2"/>
+        <w:numId w:val="10"/>
+      </w:numPr>
+      <w:spacing w:before="40" w:after="0"/>
+      <w:outlineLvl w:val="2"/>
+    </w:pPr>
+    <w:rPr>
+      <w:rFonts w:asciiTheme="majorHAnsi" w:eastAsiaTheme="majorEastAsia" w:hAnsiTheme="majorHAnsi" w:cstheme="majorBidi"/>
+      <w:color w:val="1F3763" w:themeColor="accent1" w:themeShade="7F"/>
+    </w:rPr>
+  </w:style>
+  <w:style w:type="paragraph" w:styleId="Heading4">
+    <w:name w:val="heading 4"/>
+    <w:basedOn w:val="Normal"/>
+    <w:next w:val="Normal"/>
+    <w:link w:val="Heading4Char"/>
+    <w:uiPriority w:val="9"/>
+    <w:semiHidden/>
+    <w:unhideWhenUsed/>
+    <w:qFormat/>
+    <w:rsid w:val="00513653"/>
+    <w:pPr>
+      <w:keepNext/>
+      <w:keepLines/>
+      <w:numPr>
+        <w:ilvl w:val="3"/>
+        <w:numId w:val="10"/>
+      </w:numPr>
+      <w:spacing w:before="40" w:after="0"/>
+      <w:outlineLvl w:val="3"/>
+    </w:pPr>
+    <w:rPr>
+      <w:rFonts w:asciiTheme="majorHAnsi" w:eastAsiaTheme="majorEastAsia" w:hAnsiTheme="majorHAnsi" w:cstheme="majorBidi"/>
+      <w:i/>
+      <w:iCs/>
+      <w:color w:val="2F5496" w:themeColor="accent1" w:themeShade="BF"/>
+    </w:rPr>
+  </w:style>
+  <w:style w:type="paragraph" w:styleId="Heading5">
+    <w:name w:val="heading 5"/>
+    <w:basedOn w:val="Normal"/>
+    <w:next w:val="Normal"/>
+    <w:link w:val="Heading5Char"/>
+    <w:uiPriority w:val="9"/>
+    <w:semiHidden/>
+    <w:unhideWhenUsed/>
+    <w:qFormat/>
+    <w:rsid w:val="00513653"/>
+    <w:pPr>
+      <w:keepNext/>
+      <w:keepLines/>
+      <w:numPr>
+        <w:ilvl w:val="4"/>
+        <w:numId w:val="10"/>
+      </w:numPr>
+      <w:spacing w:before="40" w:after="0"/>
+      <w:outlineLvl w:val="4"/>
+    </w:pPr>
+    <w:rPr>
+      <w:rFonts w:asciiTheme="majorHAnsi" w:eastAsiaTheme="majorEastAsia" w:hAnsiTheme="majorHAnsi" w:cstheme="majorBidi"/>
+      <w:color w:val="2F5496" w:themeColor="accent1" w:themeShade="BF"/>
+    </w:rPr>
+  </w:style>
+  <w:style w:type="paragraph" w:styleId="Heading6">
+    <w:name w:val="heading 6"/>
+    <w:basedOn w:val="Normal"/>
+    <w:next w:val="Normal"/>
+    <w:link w:val="Heading6Char"/>
+    <w:uiPriority w:val="9"/>
+    <w:semiHidden/>
+    <w:unhideWhenUsed/>
+    <w:qFormat/>
+    <w:rsid w:val="00513653"/>
+    <w:pPr>
+      <w:keepNext/>
+      <w:keepLines/>
+      <w:numPr>
+        <w:ilvl w:val="5"/>
+        <w:numId w:val="10"/>
+      </w:numPr>
+      <w:spacing w:before="40" w:after="0"/>
+      <w:outlineLvl w:val="5"/>
+    </w:pPr>
+    <w:rPr>
+      <w:rFonts w:asciiTheme="majorHAnsi" w:eastAsiaTheme="majorEastAsia" w:hAnsiTheme="majorHAnsi" w:cstheme="majorBidi"/>
+      <w:color w:val="1F3763" w:themeColor="accent1" w:themeShade="7F"/>
+    </w:rPr>
+  </w:style>
+  <w:style w:type="paragraph" w:styleId="Heading7">
+    <w:name w:val="heading 7"/>
+    <w:basedOn w:val="Normal"/>
+    <w:next w:val="Normal"/>
+    <w:link w:val="Heading7Char"/>
+    <w:uiPriority w:val="9"/>
+    <w:semiHidden/>
+    <w:unhideWhenUsed/>
+    <w:qFormat/>
+    <w:rsid w:val="00513653"/>
+    <w:pPr>
+      <w:keepNext/>
+      <w:keepLines/>
+      <w:numPr>
+        <w:ilvl w:val="6"/>
+        <w:numId w:val="10"/>
+      </w:numPr>
+      <w:spacing w:before="40" w:after="0"/>
+      <w:outlineLvl w:val="6"/>
+    </w:pPr>
+    <w:rPr>
+      <w:rFonts w:asciiTheme="majorHAnsi" w:eastAsiaTheme="majorEastAsia" w:hAnsiTheme="majorHAnsi" w:cstheme="majorBidi"/>
+      <w:i/>
+      <w:iCs/>
+      <w:color w:val="1F3763" w:themeColor="accent1" w:themeShade="7F"/>
+    </w:rPr>
+  </w:style>
+  <w:style w:type="paragraph" w:styleId="Heading8">
+    <w:name w:val="heading 8"/>
+    <w:basedOn w:val="Normal"/>
+    <w:next w:val="Normal"/>
+    <w:link w:val="Heading8Char"/>
+    <w:uiPriority w:val="9"/>
+    <w:semiHidden/>
+    <w:unhideWhenUsed/>
+    <w:qFormat/>
+    <w:rsid w:val="00513653"/>
+    <w:pPr>
+      <w:keepNext/>
+      <w:keepLines/>
+      <w:numPr>
+        <w:ilvl w:val="7"/>
+        <w:numId w:val="10"/>
+      </w:numPr>
+      <w:spacing w:before="40" w:after="0"/>
+      <w:outlineLvl w:val="7"/>
+    </w:pPr>
+    <w:rPr>
+      <w:rFonts w:asciiTheme="majorHAnsi" w:eastAsiaTheme="majorEastAsia" w:hAnsiTheme="majorHAnsi" w:cstheme="majorBidi"/>
+      <w:color w:val="272727" w:themeColor="text1" w:themeTint="D8"/>
+      <w:sz w:val="21"/>
+      <w:szCs w:val="21"/>
+    </w:rPr>
+  </w:style>
+  <w:style w:type="paragraph" w:styleId="Heading9">
+    <w:name w:val="heading 9"/>
+    <w:basedOn w:val="Normal"/>
+    <w:next w:val="Normal"/>
+    <w:link w:val="Heading9Char"/>
+    <w:uiPriority w:val="9"/>
+    <w:semiHidden/>
+    <w:unhideWhenUsed/>
+    <w:qFormat/>
+    <w:rsid w:val="00513653"/>
+    <w:pPr>
+      <w:keepNext/>
+      <w:keepLines/>
+      <w:numPr>
+        <w:ilvl w:val="8"/>
+        <w:numId w:val="10"/>
+      </w:numPr>
+      <w:spacing w:before="40" w:after="0"/>
+      <w:outlineLvl w:val="8"/>
+    </w:pPr>
+    <w:rPr>
+      <w:rFonts w:asciiTheme="majorHAnsi" w:eastAsiaTheme="majorEastAsia" w:hAnsiTheme="majorHAnsi" w:cstheme="majorBidi"/>
+      <w:i/>
+      <w:iCs/>
+      <w:color w:val="272727" w:themeColor="text1" w:themeTint="D8"/>
+      <w:sz w:val="21"/>
+      <w:szCs w:val="21"/>
     </w:rPr>
   </w:style>
   <w:style w:type="character" w:default="1" w:styleId="DefaultParagraphFont">
@@ -3880,9 +4170,10 @@
     <w:basedOn w:val="DefaultParagraphFont"/>
     <w:link w:val="Heading1"/>
     <w:uiPriority w:val="9"/>
-    <w:rsid w:val="007C0FD8"/>
+    <w:rsid w:val="00513653"/>
     <w:rPr>
       <w:rFonts w:asciiTheme="majorHAnsi" w:eastAsiaTheme="majorEastAsia" w:hAnsiTheme="majorHAnsi" w:cstheme="majorBidi"/>
+      <w:b/>
       <w:color w:val="2F5496" w:themeColor="accent1" w:themeShade="BF"/>
       <w:sz w:val="32"/>
       <w:szCs w:val="32"/>
@@ -3916,13 +4207,118 @@
     <w:basedOn w:val="DefaultParagraphFont"/>
     <w:link w:val="Heading2"/>
     <w:uiPriority w:val="9"/>
-    <w:rsid w:val="00FB36DD"/>
+    <w:rsid w:val="00513653"/>
     <w:rPr>
       <w:rFonts w:asciiTheme="majorHAnsi" w:eastAsiaTheme="majorEastAsia" w:hAnsiTheme="majorHAnsi" w:cstheme="majorBidi"/>
+      <w:b/>
       <w:color w:val="2F5496" w:themeColor="accent1" w:themeShade="BF"/>
       <w:sz w:val="26"/>
       <w:szCs w:val="26"/>
     </w:rPr>
+  </w:style>
+  <w:style w:type="character" w:customStyle="1" w:styleId="Heading3Char">
+    <w:name w:val="Heading 3 Char"/>
+    <w:basedOn w:val="DefaultParagraphFont"/>
+    <w:link w:val="Heading3"/>
+    <w:uiPriority w:val="9"/>
+    <w:semiHidden/>
+    <w:rsid w:val="00513653"/>
+    <w:rPr>
+      <w:rFonts w:asciiTheme="majorHAnsi" w:eastAsiaTheme="majorEastAsia" w:hAnsiTheme="majorHAnsi" w:cstheme="majorBidi"/>
+      <w:color w:val="1F3763" w:themeColor="accent1" w:themeShade="7F"/>
+    </w:rPr>
+  </w:style>
+  <w:style w:type="character" w:customStyle="1" w:styleId="Heading4Char">
+    <w:name w:val="Heading 4 Char"/>
+    <w:basedOn w:val="DefaultParagraphFont"/>
+    <w:link w:val="Heading4"/>
+    <w:uiPriority w:val="9"/>
+    <w:semiHidden/>
+    <w:rsid w:val="00513653"/>
+    <w:rPr>
+      <w:rFonts w:asciiTheme="majorHAnsi" w:eastAsiaTheme="majorEastAsia" w:hAnsiTheme="majorHAnsi" w:cstheme="majorBidi"/>
+      <w:i/>
+      <w:iCs/>
+      <w:color w:val="2F5496" w:themeColor="accent1" w:themeShade="BF"/>
+    </w:rPr>
+  </w:style>
+  <w:style w:type="character" w:customStyle="1" w:styleId="Heading5Char">
+    <w:name w:val="Heading 5 Char"/>
+    <w:basedOn w:val="DefaultParagraphFont"/>
+    <w:link w:val="Heading5"/>
+    <w:uiPriority w:val="9"/>
+    <w:semiHidden/>
+    <w:rsid w:val="00513653"/>
+    <w:rPr>
+      <w:rFonts w:asciiTheme="majorHAnsi" w:eastAsiaTheme="majorEastAsia" w:hAnsiTheme="majorHAnsi" w:cstheme="majorBidi"/>
+      <w:color w:val="2F5496" w:themeColor="accent1" w:themeShade="BF"/>
+    </w:rPr>
+  </w:style>
+  <w:style w:type="character" w:customStyle="1" w:styleId="Heading6Char">
+    <w:name w:val="Heading 6 Char"/>
+    <w:basedOn w:val="DefaultParagraphFont"/>
+    <w:link w:val="Heading6"/>
+    <w:uiPriority w:val="9"/>
+    <w:semiHidden/>
+    <w:rsid w:val="00513653"/>
+    <w:rPr>
+      <w:rFonts w:asciiTheme="majorHAnsi" w:eastAsiaTheme="majorEastAsia" w:hAnsiTheme="majorHAnsi" w:cstheme="majorBidi"/>
+      <w:color w:val="1F3763" w:themeColor="accent1" w:themeShade="7F"/>
+    </w:rPr>
+  </w:style>
+  <w:style w:type="character" w:customStyle="1" w:styleId="Heading7Char">
+    <w:name w:val="Heading 7 Char"/>
+    <w:basedOn w:val="DefaultParagraphFont"/>
+    <w:link w:val="Heading7"/>
+    <w:uiPriority w:val="9"/>
+    <w:semiHidden/>
+    <w:rsid w:val="00513653"/>
+    <w:rPr>
+      <w:rFonts w:asciiTheme="majorHAnsi" w:eastAsiaTheme="majorEastAsia" w:hAnsiTheme="majorHAnsi" w:cstheme="majorBidi"/>
+      <w:i/>
+      <w:iCs/>
+      <w:color w:val="1F3763" w:themeColor="accent1" w:themeShade="7F"/>
+    </w:rPr>
+  </w:style>
+  <w:style w:type="character" w:customStyle="1" w:styleId="Heading8Char">
+    <w:name w:val="Heading 8 Char"/>
+    <w:basedOn w:val="DefaultParagraphFont"/>
+    <w:link w:val="Heading8"/>
+    <w:uiPriority w:val="9"/>
+    <w:semiHidden/>
+    <w:rsid w:val="00513653"/>
+    <w:rPr>
+      <w:rFonts w:asciiTheme="majorHAnsi" w:eastAsiaTheme="majorEastAsia" w:hAnsiTheme="majorHAnsi" w:cstheme="majorBidi"/>
+      <w:color w:val="272727" w:themeColor="text1" w:themeTint="D8"/>
+      <w:sz w:val="21"/>
+      <w:szCs w:val="21"/>
+    </w:rPr>
+  </w:style>
+  <w:style w:type="character" w:customStyle="1" w:styleId="Heading9Char">
+    <w:name w:val="Heading 9 Char"/>
+    <w:basedOn w:val="DefaultParagraphFont"/>
+    <w:link w:val="Heading9"/>
+    <w:uiPriority w:val="9"/>
+    <w:semiHidden/>
+    <w:rsid w:val="00513653"/>
+    <w:rPr>
+      <w:rFonts w:asciiTheme="majorHAnsi" w:eastAsiaTheme="majorEastAsia" w:hAnsiTheme="majorHAnsi" w:cstheme="majorBidi"/>
+      <w:i/>
+      <w:iCs/>
+      <w:color w:val="272727" w:themeColor="text1" w:themeTint="D8"/>
+      <w:sz w:val="21"/>
+      <w:szCs w:val="21"/>
+    </w:rPr>
+  </w:style>
+  <w:style w:type="numbering" w:customStyle="1" w:styleId="CurrentList1">
+    <w:name w:val="Current List1"/>
+    <w:uiPriority w:val="99"/>
+    <w:rsid w:val="00513653"/>
+    <w:pPr>
+      <w:numPr>
+        <w:numId w:val="11"/>
+      </w:numPr>
+    </w:pPr>
   </w:style>
 </w:styles>
 </file>

</xml_diff>